<commit_message>
SB_V2: Ajuste de fechas
</commit_message>
<xml_diff>
--- a/documentacion/Sprint Backlog/7386_SB.docx
+++ b/documentacion/Sprint Backlog/7386_SB.docx
@@ -288,7 +288,7 @@
           <w:rFonts w:eastAsia="Aptos" w:cs="Times New Roman"/>
           <w:sz w:val="32"/>
           <w:szCs w:val="32"/>
-          <w:lang w:val="es-ES"/>
+          <w:lang w:val="en-US"/>
         </w:rPr>
       </w:pPr>
       <w:r>
@@ -296,7 +296,7 @@
           <w:rFonts w:eastAsia="Aptos" w:cs="Times New Roman"/>
           <w:sz w:val="32"/>
           <w:szCs w:val="32"/>
-          <w:lang w:val="es-ES"/>
+          <w:lang w:val="en-US"/>
         </w:rPr>
         <w:t>Sprint Backlog</w:t>
       </w:r>
@@ -309,7 +309,7 @@
           <w:rFonts w:eastAsia="Aptos" w:cs="Times New Roman"/>
           <w:sz w:val="32"/>
           <w:szCs w:val="32"/>
-          <w:lang w:val="es-ES"/>
+          <w:lang w:val="en-US"/>
         </w:rPr>
       </w:pPr>
     </w:p>
@@ -324,7 +324,7 @@
           <w:sz w:val="32"/>
           <w:szCs w:val="32"/>
           <w:u w:val="single"/>
-          <w:lang w:val="es-ES"/>
+          <w:lang w:val="en-US"/>
         </w:rPr>
       </w:pPr>
       <w:r>
@@ -335,7 +335,7 @@
           <w:sz w:val="32"/>
           <w:szCs w:val="32"/>
           <w:u w:val="single"/>
-          <w:lang w:val="es-ES"/>
+          <w:lang w:val="en-US"/>
         </w:rPr>
         <w:t>ESTUDIANTE:</w:t>
       </w:r>
@@ -348,7 +348,7 @@
           <w:rFonts w:eastAsia="Aptos" w:cs="Times New Roman"/>
           <w:sz w:val="32"/>
           <w:szCs w:val="32"/>
-          <w:lang w:val="es-ES"/>
+          <w:lang w:val="en-US"/>
         </w:rPr>
       </w:pPr>
       <w:r>
@@ -356,7 +356,7 @@
           <w:rFonts w:eastAsia="Aptos" w:cs="Times New Roman"/>
           <w:sz w:val="32"/>
           <w:szCs w:val="32"/>
-          <w:lang w:val="es-ES"/>
+          <w:lang w:val="en-US"/>
         </w:rPr>
         <w:t>Steve Tibán (7386)</w:t>
       </w:r>
@@ -369,7 +369,7 @@
           <w:rFonts w:eastAsia="Aptos" w:cs="Times New Roman"/>
           <w:sz w:val="32"/>
           <w:szCs w:val="32"/>
-          <w:lang w:val="es-ES"/>
+          <w:lang w:val="en-US"/>
         </w:rPr>
       </w:pPr>
     </w:p>
@@ -381,7 +381,7 @@
           <w:rFonts w:eastAsia="Aptos" w:cs="Times New Roman"/>
           <w:sz w:val="32"/>
           <w:szCs w:val="32"/>
-          <w:lang w:val="es-ES"/>
+          <w:lang w:val="en-US"/>
         </w:rPr>
       </w:pPr>
     </w:p>
@@ -799,7 +799,31 @@
                 <w:sz w:val="18"/>
                 <w:szCs w:val="18"/>
               </w:rPr>
-              <w:t>15/09/2025</w:t>
+              <w:t>21</w:t>
+            </w:r>
+            <w:r>
+              <w:rPr>
+                <w:rFonts w:eastAsia="Aptos"/>
+                <w:sz w:val="18"/>
+                <w:szCs w:val="18"/>
+              </w:rPr>
+              <w:t>/</w:t>
+            </w:r>
+            <w:r>
+              <w:rPr>
+                <w:rFonts w:eastAsia="Aptos"/>
+                <w:sz w:val="18"/>
+                <w:szCs w:val="18"/>
+              </w:rPr>
+              <w:t>10</w:t>
+            </w:r>
+            <w:r>
+              <w:rPr>
+                <w:rFonts w:eastAsia="Aptos"/>
+                <w:sz w:val="18"/>
+                <w:szCs w:val="18"/>
+              </w:rPr>
+              <w:t>/2025</w:t>
             </w:r>
           </w:p>
         </w:tc>
@@ -828,7 +852,31 @@
                 <w:sz w:val="18"/>
                 <w:szCs w:val="18"/>
               </w:rPr>
-              <w:t>18/09/2025</w:t>
+              <w:t>24</w:t>
+            </w:r>
+            <w:r>
+              <w:rPr>
+                <w:rFonts w:eastAsia="Aptos"/>
+                <w:sz w:val="18"/>
+                <w:szCs w:val="18"/>
+              </w:rPr>
+              <w:t>/</w:t>
+            </w:r>
+            <w:r>
+              <w:rPr>
+                <w:rFonts w:eastAsia="Aptos"/>
+                <w:sz w:val="18"/>
+                <w:szCs w:val="18"/>
+              </w:rPr>
+              <w:t>10</w:t>
+            </w:r>
+            <w:r>
+              <w:rPr>
+                <w:rFonts w:eastAsia="Aptos"/>
+                <w:sz w:val="18"/>
+                <w:szCs w:val="18"/>
+              </w:rPr>
+              <w:t>/2025</w:t>
             </w:r>
           </w:p>
         </w:tc>
@@ -966,7 +1014,31 @@
                 <w:sz w:val="18"/>
                 <w:szCs w:val="18"/>
               </w:rPr>
-              <w:t>19/09/2025</w:t>
+              <w:t>25</w:t>
+            </w:r>
+            <w:r>
+              <w:rPr>
+                <w:rFonts w:eastAsia="Aptos"/>
+                <w:sz w:val="18"/>
+                <w:szCs w:val="18"/>
+              </w:rPr>
+              <w:t>/</w:t>
+            </w:r>
+            <w:r>
+              <w:rPr>
+                <w:rFonts w:eastAsia="Aptos"/>
+                <w:sz w:val="18"/>
+                <w:szCs w:val="18"/>
+              </w:rPr>
+              <w:t>10</w:t>
+            </w:r>
+            <w:r>
+              <w:rPr>
+                <w:rFonts w:eastAsia="Aptos"/>
+                <w:sz w:val="18"/>
+                <w:szCs w:val="18"/>
+              </w:rPr>
+              <w:t>/2025</w:t>
             </w:r>
           </w:p>
         </w:tc>
@@ -995,7 +1067,31 @@
                 <w:sz w:val="18"/>
                 <w:szCs w:val="18"/>
               </w:rPr>
-              <w:t>23/09/2025</w:t>
+              <w:t>28</w:t>
+            </w:r>
+            <w:r>
+              <w:rPr>
+                <w:rFonts w:eastAsia="Aptos"/>
+                <w:sz w:val="18"/>
+                <w:szCs w:val="18"/>
+              </w:rPr>
+              <w:t>/</w:t>
+            </w:r>
+            <w:r>
+              <w:rPr>
+                <w:rFonts w:eastAsia="Aptos"/>
+                <w:sz w:val="18"/>
+                <w:szCs w:val="18"/>
+              </w:rPr>
+              <w:t>10</w:t>
+            </w:r>
+            <w:r>
+              <w:rPr>
+                <w:rFonts w:eastAsia="Aptos"/>
+                <w:sz w:val="18"/>
+                <w:szCs w:val="18"/>
+              </w:rPr>
+              <w:t>/2025</w:t>
             </w:r>
           </w:p>
         </w:tc>
@@ -1149,7 +1245,31 @@
                 <w:sz w:val="18"/>
                 <w:szCs w:val="18"/>
               </w:rPr>
-              <w:t>24/09/2025</w:t>
+              <w:t>29</w:t>
+            </w:r>
+            <w:r>
+              <w:rPr>
+                <w:rFonts w:eastAsia="Aptos"/>
+                <w:sz w:val="18"/>
+                <w:szCs w:val="18"/>
+              </w:rPr>
+              <w:t>/</w:t>
+            </w:r>
+            <w:r>
+              <w:rPr>
+                <w:rFonts w:eastAsia="Aptos"/>
+                <w:sz w:val="18"/>
+                <w:szCs w:val="18"/>
+              </w:rPr>
+              <w:t>10</w:t>
+            </w:r>
+            <w:r>
+              <w:rPr>
+                <w:rFonts w:eastAsia="Aptos"/>
+                <w:sz w:val="18"/>
+                <w:szCs w:val="18"/>
+              </w:rPr>
+              <w:t>/2025</w:t>
             </w:r>
           </w:p>
         </w:tc>
@@ -1178,7 +1298,31 @@
                 <w:sz w:val="18"/>
                 <w:szCs w:val="18"/>
               </w:rPr>
-              <w:t>29/09/2025</w:t>
+              <w:t>04</w:t>
+            </w:r>
+            <w:r>
+              <w:rPr>
+                <w:rFonts w:eastAsia="Aptos"/>
+                <w:sz w:val="18"/>
+                <w:szCs w:val="18"/>
+              </w:rPr>
+              <w:t>/</w:t>
+            </w:r>
+            <w:r>
+              <w:rPr>
+                <w:rFonts w:eastAsia="Aptos"/>
+                <w:sz w:val="18"/>
+                <w:szCs w:val="18"/>
+              </w:rPr>
+              <w:t>11</w:t>
+            </w:r>
+            <w:r>
+              <w:rPr>
+                <w:rFonts w:eastAsia="Aptos"/>
+                <w:sz w:val="18"/>
+                <w:szCs w:val="18"/>
+              </w:rPr>
+              <w:t>/2025</w:t>
             </w:r>
           </w:p>
         </w:tc>
@@ -1310,7 +1454,31 @@
                 <w:sz w:val="18"/>
                 <w:szCs w:val="18"/>
               </w:rPr>
-              <w:t>30/09/2025</w:t>
+              <w:t>05</w:t>
+            </w:r>
+            <w:r>
+              <w:rPr>
+                <w:rFonts w:eastAsia="Aptos"/>
+                <w:sz w:val="18"/>
+                <w:szCs w:val="18"/>
+              </w:rPr>
+              <w:t>/</w:t>
+            </w:r>
+            <w:r>
+              <w:rPr>
+                <w:rFonts w:eastAsia="Aptos"/>
+                <w:sz w:val="18"/>
+                <w:szCs w:val="18"/>
+              </w:rPr>
+              <w:t>11</w:t>
+            </w:r>
+            <w:r>
+              <w:rPr>
+                <w:rFonts w:eastAsia="Aptos"/>
+                <w:sz w:val="18"/>
+                <w:szCs w:val="18"/>
+              </w:rPr>
+              <w:t>/2025</w:t>
             </w:r>
           </w:p>
         </w:tc>
@@ -1337,7 +1505,31 @@
                 <w:sz w:val="18"/>
                 <w:szCs w:val="18"/>
               </w:rPr>
-              <w:t>02/10/2025</w:t>
+              <w:t>05</w:t>
+            </w:r>
+            <w:r>
+              <w:rPr>
+                <w:rFonts w:eastAsia="Aptos"/>
+                <w:sz w:val="18"/>
+                <w:szCs w:val="18"/>
+              </w:rPr>
+              <w:t>/</w:t>
+            </w:r>
+            <w:r>
+              <w:rPr>
+                <w:rFonts w:eastAsia="Aptos"/>
+                <w:sz w:val="18"/>
+                <w:szCs w:val="18"/>
+              </w:rPr>
+              <w:t>11</w:t>
+            </w:r>
+            <w:r>
+              <w:rPr>
+                <w:rFonts w:eastAsia="Aptos"/>
+                <w:sz w:val="18"/>
+                <w:szCs w:val="18"/>
+              </w:rPr>
+              <w:t>/2025</w:t>
             </w:r>
           </w:p>
         </w:tc>
@@ -1491,7 +1683,31 @@
                 <w:sz w:val="18"/>
                 <w:szCs w:val="18"/>
               </w:rPr>
-              <w:t>03/10/2025</w:t>
+              <w:t>06</w:t>
+            </w:r>
+            <w:r>
+              <w:rPr>
+                <w:rFonts w:eastAsia="Aptos"/>
+                <w:sz w:val="18"/>
+                <w:szCs w:val="18"/>
+              </w:rPr>
+              <w:t>/</w:t>
+            </w:r>
+            <w:r>
+              <w:rPr>
+                <w:rFonts w:eastAsia="Aptos"/>
+                <w:sz w:val="18"/>
+                <w:szCs w:val="18"/>
+              </w:rPr>
+              <w:t>11</w:t>
+            </w:r>
+            <w:r>
+              <w:rPr>
+                <w:rFonts w:eastAsia="Aptos"/>
+                <w:sz w:val="18"/>
+                <w:szCs w:val="18"/>
+              </w:rPr>
+              <w:t>/2025</w:t>
             </w:r>
           </w:p>
         </w:tc>
@@ -1520,7 +1736,31 @@
                 <w:sz w:val="18"/>
                 <w:szCs w:val="18"/>
               </w:rPr>
-              <w:t>09/10/2025</w:t>
+              <w:t>11</w:t>
+            </w:r>
+            <w:r>
+              <w:rPr>
+                <w:rFonts w:eastAsia="Aptos"/>
+                <w:sz w:val="18"/>
+                <w:szCs w:val="18"/>
+              </w:rPr>
+              <w:t>/</w:t>
+            </w:r>
+            <w:r>
+              <w:rPr>
+                <w:rFonts w:eastAsia="Aptos"/>
+                <w:sz w:val="18"/>
+                <w:szCs w:val="18"/>
+              </w:rPr>
+              <w:t>11</w:t>
+            </w:r>
+            <w:r>
+              <w:rPr>
+                <w:rFonts w:eastAsia="Aptos"/>
+                <w:sz w:val="18"/>
+                <w:szCs w:val="18"/>
+              </w:rPr>
+              <w:t>/2025</w:t>
             </w:r>
           </w:p>
         </w:tc>
@@ -1658,7 +1898,39 @@
                 <w:sz w:val="18"/>
                 <w:szCs w:val="18"/>
               </w:rPr>
-              <w:t>10/10/2025</w:t>
+              <w:t>1</w:t>
+            </w:r>
+            <w:r>
+              <w:rPr>
+                <w:rFonts w:eastAsia="Aptos"/>
+                <w:sz w:val="18"/>
+                <w:szCs w:val="18"/>
+              </w:rPr>
+              <w:t>2</w:t>
+            </w:r>
+            <w:r>
+              <w:rPr>
+                <w:rFonts w:eastAsia="Aptos"/>
+                <w:sz w:val="18"/>
+                <w:szCs w:val="18"/>
+              </w:rPr>
+              <w:t>/</w:t>
+            </w:r>
+            <w:r>
+              <w:rPr>
+                <w:rFonts w:eastAsia="Aptos"/>
+                <w:sz w:val="18"/>
+                <w:szCs w:val="18"/>
+              </w:rPr>
+              <w:t>11</w:t>
+            </w:r>
+            <w:r>
+              <w:rPr>
+                <w:rFonts w:eastAsia="Aptos"/>
+                <w:sz w:val="18"/>
+                <w:szCs w:val="18"/>
+              </w:rPr>
+              <w:t>/2025</w:t>
             </w:r>
           </w:p>
         </w:tc>
@@ -1687,7 +1959,23 @@
                 <w:sz w:val="18"/>
                 <w:szCs w:val="18"/>
               </w:rPr>
-              <w:t>13/10/2025</w:t>
+              <w:t>13/</w:t>
+            </w:r>
+            <w:r>
+              <w:rPr>
+                <w:rFonts w:eastAsia="Aptos"/>
+                <w:sz w:val="18"/>
+                <w:szCs w:val="18"/>
+              </w:rPr>
+              <w:t>11</w:t>
+            </w:r>
+            <w:r>
+              <w:rPr>
+                <w:rFonts w:eastAsia="Aptos"/>
+                <w:sz w:val="18"/>
+                <w:szCs w:val="18"/>
+              </w:rPr>
+              <w:t>/2025</w:t>
             </w:r>
           </w:p>
         </w:tc>
@@ -1841,7 +2129,23 @@
                 <w:sz w:val="18"/>
                 <w:szCs w:val="18"/>
               </w:rPr>
-              <w:t>14/10/2025</w:t>
+              <w:t>14/</w:t>
+            </w:r>
+            <w:r>
+              <w:rPr>
+                <w:rFonts w:eastAsia="Aptos"/>
+                <w:sz w:val="18"/>
+                <w:szCs w:val="18"/>
+              </w:rPr>
+              <w:t>11</w:t>
+            </w:r>
+            <w:r>
+              <w:rPr>
+                <w:rFonts w:eastAsia="Aptos"/>
+                <w:sz w:val="18"/>
+                <w:szCs w:val="18"/>
+              </w:rPr>
+              <w:t>/2025</w:t>
             </w:r>
           </w:p>
         </w:tc>
@@ -1870,7 +2174,31 @@
                 <w:sz w:val="18"/>
                 <w:szCs w:val="18"/>
               </w:rPr>
-              <w:t>18/10/2025</w:t>
+              <w:t>17</w:t>
+            </w:r>
+            <w:r>
+              <w:rPr>
+                <w:rFonts w:eastAsia="Aptos"/>
+                <w:sz w:val="18"/>
+                <w:szCs w:val="18"/>
+              </w:rPr>
+              <w:t>/</w:t>
+            </w:r>
+            <w:r>
+              <w:rPr>
+                <w:rFonts w:eastAsia="Aptos"/>
+                <w:sz w:val="18"/>
+                <w:szCs w:val="18"/>
+              </w:rPr>
+              <w:t>11</w:t>
+            </w:r>
+            <w:r>
+              <w:rPr>
+                <w:rFonts w:eastAsia="Aptos"/>
+                <w:sz w:val="18"/>
+                <w:szCs w:val="18"/>
+              </w:rPr>
+              <w:t>/2025</w:t>
             </w:r>
           </w:p>
         </w:tc>
@@ -2008,7 +2336,39 @@
                 <w:sz w:val="18"/>
                 <w:szCs w:val="18"/>
               </w:rPr>
-              <w:t>19/10/2025</w:t>
+              <w:t>1</w:t>
+            </w:r>
+            <w:r>
+              <w:rPr>
+                <w:rFonts w:eastAsia="Aptos"/>
+                <w:sz w:val="18"/>
+                <w:szCs w:val="18"/>
+              </w:rPr>
+              <w:t>8</w:t>
+            </w:r>
+            <w:r>
+              <w:rPr>
+                <w:rFonts w:eastAsia="Aptos"/>
+                <w:sz w:val="18"/>
+                <w:szCs w:val="18"/>
+              </w:rPr>
+              <w:t>/</w:t>
+            </w:r>
+            <w:r>
+              <w:rPr>
+                <w:rFonts w:eastAsia="Aptos"/>
+                <w:sz w:val="18"/>
+                <w:szCs w:val="18"/>
+              </w:rPr>
+              <w:t>11</w:t>
+            </w:r>
+            <w:r>
+              <w:rPr>
+                <w:rFonts w:eastAsia="Aptos"/>
+                <w:sz w:val="18"/>
+                <w:szCs w:val="18"/>
+              </w:rPr>
+              <w:t>/2025</w:t>
             </w:r>
           </w:p>
         </w:tc>
@@ -2037,7 +2397,31 @@
                 <w:sz w:val="18"/>
                 <w:szCs w:val="18"/>
               </w:rPr>
-              <w:t>25/10/2025</w:t>
+              <w:t>21</w:t>
+            </w:r>
+            <w:r>
+              <w:rPr>
+                <w:rFonts w:eastAsia="Aptos"/>
+                <w:sz w:val="18"/>
+                <w:szCs w:val="18"/>
+              </w:rPr>
+              <w:t>/</w:t>
+            </w:r>
+            <w:r>
+              <w:rPr>
+                <w:rFonts w:eastAsia="Aptos"/>
+                <w:sz w:val="18"/>
+                <w:szCs w:val="18"/>
+              </w:rPr>
+              <w:t>11</w:t>
+            </w:r>
+            <w:r>
+              <w:rPr>
+                <w:rFonts w:eastAsia="Aptos"/>
+                <w:sz w:val="18"/>
+                <w:szCs w:val="18"/>
+              </w:rPr>
+              <w:t>/2025</w:t>
             </w:r>
           </w:p>
         </w:tc>
@@ -2191,7 +2575,31 @@
                 <w:sz w:val="18"/>
                 <w:szCs w:val="18"/>
               </w:rPr>
-              <w:t>26/10/2025</w:t>
+              <w:t>22</w:t>
+            </w:r>
+            <w:r>
+              <w:rPr>
+                <w:rFonts w:eastAsia="Aptos"/>
+                <w:sz w:val="18"/>
+                <w:szCs w:val="18"/>
+              </w:rPr>
+              <w:t>/</w:t>
+            </w:r>
+            <w:r>
+              <w:rPr>
+                <w:rFonts w:eastAsia="Aptos"/>
+                <w:sz w:val="18"/>
+                <w:szCs w:val="18"/>
+              </w:rPr>
+              <w:t>11</w:t>
+            </w:r>
+            <w:r>
+              <w:rPr>
+                <w:rFonts w:eastAsia="Aptos"/>
+                <w:sz w:val="18"/>
+                <w:szCs w:val="18"/>
+              </w:rPr>
+              <w:t>/2025</w:t>
             </w:r>
           </w:p>
         </w:tc>
@@ -2220,7 +2628,31 @@
                 <w:sz w:val="18"/>
                 <w:szCs w:val="18"/>
               </w:rPr>
-              <w:t>31/10/2025</w:t>
+              <w:t>26</w:t>
+            </w:r>
+            <w:r>
+              <w:rPr>
+                <w:rFonts w:eastAsia="Aptos"/>
+                <w:sz w:val="18"/>
+                <w:szCs w:val="18"/>
+              </w:rPr>
+              <w:t>/</w:t>
+            </w:r>
+            <w:r>
+              <w:rPr>
+                <w:rFonts w:eastAsia="Aptos"/>
+                <w:sz w:val="18"/>
+                <w:szCs w:val="18"/>
+              </w:rPr>
+              <w:t>11</w:t>
+            </w:r>
+            <w:r>
+              <w:rPr>
+                <w:rFonts w:eastAsia="Aptos"/>
+                <w:sz w:val="18"/>
+                <w:szCs w:val="18"/>
+              </w:rPr>
+              <w:t>/2025</w:t>
             </w:r>
           </w:p>
         </w:tc>
@@ -2358,7 +2790,15 @@
                 <w:sz w:val="18"/>
                 <w:szCs w:val="18"/>
               </w:rPr>
-              <w:t>01/11/2025</w:t>
+              <w:t>27</w:t>
+            </w:r>
+            <w:r>
+              <w:rPr>
+                <w:rFonts w:eastAsia="Aptos"/>
+                <w:sz w:val="18"/>
+                <w:szCs w:val="18"/>
+              </w:rPr>
+              <w:t>/11/2025</w:t>
             </w:r>
           </w:p>
         </w:tc>
@@ -2387,7 +2827,15 @@
                 <w:sz w:val="18"/>
                 <w:szCs w:val="18"/>
               </w:rPr>
-              <w:t>05/11/2025</w:t>
+              <w:t>29</w:t>
+            </w:r>
+            <w:r>
+              <w:rPr>
+                <w:rFonts w:eastAsia="Aptos"/>
+                <w:sz w:val="18"/>
+                <w:szCs w:val="18"/>
+              </w:rPr>
+              <w:t>/11/2025</w:t>
             </w:r>
           </w:p>
         </w:tc>
@@ -2541,7 +2989,15 @@
                 <w:sz w:val="18"/>
                 <w:szCs w:val="18"/>
               </w:rPr>
-              <w:t>06/11/2025</w:t>
+              <w:t>30</w:t>
+            </w:r>
+            <w:r>
+              <w:rPr>
+                <w:rFonts w:eastAsia="Aptos"/>
+                <w:sz w:val="18"/>
+                <w:szCs w:val="18"/>
+              </w:rPr>
+              <w:t>/11/2025</w:t>
             </w:r>
           </w:p>
         </w:tc>
@@ -2570,7 +3026,31 @@
                 <w:sz w:val="18"/>
                 <w:szCs w:val="18"/>
               </w:rPr>
-              <w:t>12/11/2025</w:t>
+              <w:t>03</w:t>
+            </w:r>
+            <w:r>
+              <w:rPr>
+                <w:rFonts w:eastAsia="Aptos"/>
+                <w:sz w:val="18"/>
+                <w:szCs w:val="18"/>
+              </w:rPr>
+              <w:t>/</w:t>
+            </w:r>
+            <w:r>
+              <w:rPr>
+                <w:rFonts w:eastAsia="Aptos"/>
+                <w:sz w:val="18"/>
+                <w:szCs w:val="18"/>
+              </w:rPr>
+              <w:t>12</w:t>
+            </w:r>
+            <w:r>
+              <w:rPr>
+                <w:rFonts w:eastAsia="Aptos"/>
+                <w:sz w:val="18"/>
+                <w:szCs w:val="18"/>
+              </w:rPr>
+              <w:t>/2025</w:t>
             </w:r>
           </w:p>
         </w:tc>
@@ -2708,7 +3188,31 @@
                 <w:sz w:val="18"/>
                 <w:szCs w:val="18"/>
               </w:rPr>
-              <w:t>13/11/2025</w:t>
+              <w:t>04</w:t>
+            </w:r>
+            <w:r>
+              <w:rPr>
+                <w:rFonts w:eastAsia="Aptos"/>
+                <w:sz w:val="18"/>
+                <w:szCs w:val="18"/>
+              </w:rPr>
+              <w:t>/</w:t>
+            </w:r>
+            <w:r>
+              <w:rPr>
+                <w:rFonts w:eastAsia="Aptos"/>
+                <w:sz w:val="18"/>
+                <w:szCs w:val="18"/>
+              </w:rPr>
+              <w:t>12</w:t>
+            </w:r>
+            <w:r>
+              <w:rPr>
+                <w:rFonts w:eastAsia="Aptos"/>
+                <w:sz w:val="18"/>
+                <w:szCs w:val="18"/>
+              </w:rPr>
+              <w:t>/2025</w:t>
             </w:r>
           </w:p>
         </w:tc>
@@ -2737,7 +3241,31 @@
                 <w:sz w:val="18"/>
                 <w:szCs w:val="18"/>
               </w:rPr>
-              <w:t>19/11/2025</w:t>
+              <w:t>07</w:t>
+            </w:r>
+            <w:r>
+              <w:rPr>
+                <w:rFonts w:eastAsia="Aptos"/>
+                <w:sz w:val="18"/>
+                <w:szCs w:val="18"/>
+              </w:rPr>
+              <w:t>/</w:t>
+            </w:r>
+            <w:r>
+              <w:rPr>
+                <w:rFonts w:eastAsia="Aptos"/>
+                <w:sz w:val="18"/>
+                <w:szCs w:val="18"/>
+              </w:rPr>
+              <w:t>12</w:t>
+            </w:r>
+            <w:r>
+              <w:rPr>
+                <w:rFonts w:eastAsia="Aptos"/>
+                <w:sz w:val="18"/>
+                <w:szCs w:val="18"/>
+              </w:rPr>
+              <w:t>/2025</w:t>
             </w:r>
           </w:p>
         </w:tc>
@@ -2891,7 +3419,31 @@
                 <w:sz w:val="18"/>
                 <w:szCs w:val="18"/>
               </w:rPr>
-              <w:t>20/11/2025</w:t>
+              <w:t>08</w:t>
+            </w:r>
+            <w:r>
+              <w:rPr>
+                <w:rFonts w:eastAsia="Aptos"/>
+                <w:sz w:val="18"/>
+                <w:szCs w:val="18"/>
+              </w:rPr>
+              <w:t>/</w:t>
+            </w:r>
+            <w:r>
+              <w:rPr>
+                <w:rFonts w:eastAsia="Aptos"/>
+                <w:sz w:val="18"/>
+                <w:szCs w:val="18"/>
+              </w:rPr>
+              <w:t>12</w:t>
+            </w:r>
+            <w:r>
+              <w:rPr>
+                <w:rFonts w:eastAsia="Aptos"/>
+                <w:sz w:val="18"/>
+                <w:szCs w:val="18"/>
+              </w:rPr>
+              <w:t>/2025</w:t>
             </w:r>
           </w:p>
         </w:tc>
@@ -2920,7 +3472,31 @@
                 <w:sz w:val="18"/>
                 <w:szCs w:val="18"/>
               </w:rPr>
-              <w:t>27/11/2025</w:t>
+              <w:t>13</w:t>
+            </w:r>
+            <w:r>
+              <w:rPr>
+                <w:rFonts w:eastAsia="Aptos"/>
+                <w:sz w:val="18"/>
+                <w:szCs w:val="18"/>
+              </w:rPr>
+              <w:t>/</w:t>
+            </w:r>
+            <w:r>
+              <w:rPr>
+                <w:rFonts w:eastAsia="Aptos"/>
+                <w:sz w:val="18"/>
+                <w:szCs w:val="18"/>
+              </w:rPr>
+              <w:t>12</w:t>
+            </w:r>
+            <w:r>
+              <w:rPr>
+                <w:rFonts w:eastAsia="Aptos"/>
+                <w:sz w:val="18"/>
+                <w:szCs w:val="18"/>
+              </w:rPr>
+              <w:t>/2025</w:t>
             </w:r>
           </w:p>
         </w:tc>
@@ -3058,7 +3634,31 @@
                 <w:sz w:val="18"/>
                 <w:szCs w:val="18"/>
               </w:rPr>
-              <w:t>28/11/2025</w:t>
+              <w:t>14</w:t>
+            </w:r>
+            <w:r>
+              <w:rPr>
+                <w:rFonts w:eastAsia="Aptos"/>
+                <w:sz w:val="18"/>
+                <w:szCs w:val="18"/>
+              </w:rPr>
+              <w:t>/</w:t>
+            </w:r>
+            <w:r>
+              <w:rPr>
+                <w:rFonts w:eastAsia="Aptos"/>
+                <w:sz w:val="18"/>
+                <w:szCs w:val="18"/>
+              </w:rPr>
+              <w:t>12</w:t>
+            </w:r>
+            <w:r>
+              <w:rPr>
+                <w:rFonts w:eastAsia="Aptos"/>
+                <w:sz w:val="18"/>
+                <w:szCs w:val="18"/>
+              </w:rPr>
+              <w:t>/2025</w:t>
             </w:r>
           </w:p>
         </w:tc>
@@ -3087,7 +3687,15 @@
                 <w:sz w:val="18"/>
                 <w:szCs w:val="18"/>
               </w:rPr>
-              <w:t>02/12/2025</w:t>
+              <w:t>15</w:t>
+            </w:r>
+            <w:r>
+              <w:rPr>
+                <w:rFonts w:eastAsia="Aptos"/>
+                <w:sz w:val="18"/>
+                <w:szCs w:val="18"/>
+              </w:rPr>
+              <w:t>/12/2025</w:t>
             </w:r>
           </w:p>
         </w:tc>
@@ -3241,7 +3849,15 @@
                 <w:sz w:val="18"/>
                 <w:szCs w:val="18"/>
               </w:rPr>
-              <w:t>03/12/2025</w:t>
+              <w:t>16</w:t>
+            </w:r>
+            <w:r>
+              <w:rPr>
+                <w:rFonts w:eastAsia="Aptos"/>
+                <w:sz w:val="18"/>
+                <w:szCs w:val="18"/>
+              </w:rPr>
+              <w:t>/12/2025</w:t>
             </w:r>
           </w:p>
         </w:tc>
@@ -3270,7 +3886,15 @@
                 <w:sz w:val="18"/>
                 <w:szCs w:val="18"/>
               </w:rPr>
-              <w:t>08/12/2025</w:t>
+              <w:t>18</w:t>
+            </w:r>
+            <w:r>
+              <w:rPr>
+                <w:rFonts w:eastAsia="Aptos"/>
+                <w:sz w:val="18"/>
+                <w:szCs w:val="18"/>
+              </w:rPr>
+              <w:t>/12/2025</w:t>
             </w:r>
           </w:p>
         </w:tc>
@@ -3408,7 +4032,15 @@
                 <w:sz w:val="18"/>
                 <w:szCs w:val="18"/>
               </w:rPr>
-              <w:t>09/12/2025</w:t>
+              <w:t>19</w:t>
+            </w:r>
+            <w:r>
+              <w:rPr>
+                <w:rFonts w:eastAsia="Aptos"/>
+                <w:sz w:val="18"/>
+                <w:szCs w:val="18"/>
+              </w:rPr>
+              <w:t>/12/2025</w:t>
             </w:r>
           </w:p>
         </w:tc>
@@ -3437,7 +4069,15 @@
                 <w:sz w:val="18"/>
                 <w:szCs w:val="18"/>
               </w:rPr>
-              <w:t>14/12/2025</w:t>
+              <w:t>21</w:t>
+            </w:r>
+            <w:r>
+              <w:rPr>
+                <w:rFonts w:eastAsia="Aptos"/>
+                <w:sz w:val="18"/>
+                <w:szCs w:val="18"/>
+              </w:rPr>
+              <w:t>/12/2025</w:t>
             </w:r>
           </w:p>
         </w:tc>
@@ -3561,7 +4201,15 @@
                 <w:sz w:val="18"/>
                 <w:szCs w:val="18"/>
               </w:rPr>
-              <w:t>15/12/2025</w:t>
+              <w:t>22</w:t>
+            </w:r>
+            <w:r>
+              <w:rPr>
+                <w:rFonts w:eastAsia="Aptos"/>
+                <w:sz w:val="18"/>
+                <w:szCs w:val="18"/>
+              </w:rPr>
+              <w:t>/12/2025</w:t>
             </w:r>
           </w:p>
         </w:tc>
@@ -3588,7 +4236,15 @@
                 <w:sz w:val="18"/>
                 <w:szCs w:val="18"/>
               </w:rPr>
-              <w:t>19/12/2025</w:t>
+              <w:t>23</w:t>
+            </w:r>
+            <w:r>
+              <w:rPr>
+                <w:rFonts w:eastAsia="Aptos"/>
+                <w:sz w:val="18"/>
+                <w:szCs w:val="18"/>
+              </w:rPr>
+              <w:t>/12/2025</w:t>
             </w:r>
           </w:p>
         </w:tc>
@@ -3742,7 +4398,15 @@
                 <w:sz w:val="18"/>
                 <w:szCs w:val="18"/>
               </w:rPr>
-              <w:t>20/12/2025</w:t>
+              <w:t>24</w:t>
+            </w:r>
+            <w:r>
+              <w:rPr>
+                <w:rFonts w:eastAsia="Aptos"/>
+                <w:sz w:val="18"/>
+                <w:szCs w:val="18"/>
+              </w:rPr>
+              <w:t>/12/2025</w:t>
             </w:r>
           </w:p>
         </w:tc>
@@ -3771,7 +4435,15 @@
                 <w:sz w:val="18"/>
                 <w:szCs w:val="18"/>
               </w:rPr>
-              <w:t>23/12/2025</w:t>
+              <w:t>28</w:t>
+            </w:r>
+            <w:r>
+              <w:rPr>
+                <w:rFonts w:eastAsia="Aptos"/>
+                <w:sz w:val="18"/>
+                <w:szCs w:val="18"/>
+              </w:rPr>
+              <w:t>/12/2025</w:t>
             </w:r>
           </w:p>
         </w:tc>
@@ -3909,7 +4581,15 @@
                 <w:sz w:val="18"/>
                 <w:szCs w:val="18"/>
               </w:rPr>
-              <w:t>24/11/2025</w:t>
+              <w:t>29</w:t>
+            </w:r>
+            <w:r>
+              <w:rPr>
+                <w:rFonts w:eastAsia="Aptos"/>
+                <w:sz w:val="18"/>
+                <w:szCs w:val="18"/>
+              </w:rPr>
+              <w:t>/11/2025</w:t>
             </w:r>
           </w:p>
         </w:tc>
@@ -3938,7 +4618,15 @@
                 <w:sz w:val="18"/>
                 <w:szCs w:val="18"/>
               </w:rPr>
-              <w:t>29/12/2025</w:t>
+              <w:t>30</w:t>
+            </w:r>
+            <w:r>
+              <w:rPr>
+                <w:rFonts w:eastAsia="Aptos"/>
+                <w:sz w:val="18"/>
+                <w:szCs w:val="18"/>
+              </w:rPr>
+              <w:t>/12/2025</w:t>
             </w:r>
           </w:p>
         </w:tc>
@@ -4062,7 +4750,15 @@
                 <w:sz w:val="18"/>
                 <w:szCs w:val="18"/>
               </w:rPr>
-              <w:t>30/12/2025</w:t>
+              <w:t>31</w:t>
+            </w:r>
+            <w:r>
+              <w:rPr>
+                <w:rFonts w:eastAsia="Aptos"/>
+                <w:sz w:val="18"/>
+                <w:szCs w:val="18"/>
+              </w:rPr>
+              <w:t>/12/2025</w:t>
             </w:r>
           </w:p>
         </w:tc>
@@ -4089,7 +4785,15 @@
                 <w:sz w:val="18"/>
                 <w:szCs w:val="18"/>
               </w:rPr>
-              <w:t>30/12/2025</w:t>
+              <w:t>31</w:t>
+            </w:r>
+            <w:r>
+              <w:rPr>
+                <w:rFonts w:eastAsia="Aptos"/>
+                <w:sz w:val="18"/>
+                <w:szCs w:val="18"/>
+              </w:rPr>
+              <w:t>/12/2025</w:t>
             </w:r>
           </w:p>
         </w:tc>
@@ -4242,7 +4946,39 @@
                 <w:sz w:val="18"/>
                 <w:szCs w:val="18"/>
               </w:rPr>
-              <w:t>31/12/2025</w:t>
+              <w:t>01</w:t>
+            </w:r>
+            <w:r>
+              <w:rPr>
+                <w:rFonts w:eastAsia="Aptos"/>
+                <w:sz w:val="18"/>
+                <w:szCs w:val="18"/>
+              </w:rPr>
+              <w:t>/</w:t>
+            </w:r>
+            <w:r>
+              <w:rPr>
+                <w:rFonts w:eastAsia="Aptos"/>
+                <w:sz w:val="18"/>
+                <w:szCs w:val="18"/>
+              </w:rPr>
+              <w:t>01</w:t>
+            </w:r>
+            <w:r>
+              <w:rPr>
+                <w:rFonts w:eastAsia="Aptos"/>
+                <w:sz w:val="18"/>
+                <w:szCs w:val="18"/>
+              </w:rPr>
+              <w:t>/202</w:t>
+            </w:r>
+            <w:r>
+              <w:rPr>
+                <w:rFonts w:eastAsia="Aptos"/>
+                <w:sz w:val="18"/>
+                <w:szCs w:val="18"/>
+              </w:rPr>
+              <w:t>6</w:t>
             </w:r>
           </w:p>
         </w:tc>
@@ -4271,7 +5007,23 @@
                 <w:sz w:val="18"/>
                 <w:szCs w:val="18"/>
               </w:rPr>
-              <w:t>04/01/2026</w:t>
+              <w:t>0</w:t>
+            </w:r>
+            <w:r>
+              <w:rPr>
+                <w:rFonts w:eastAsia="Aptos"/>
+                <w:sz w:val="18"/>
+                <w:szCs w:val="18"/>
+              </w:rPr>
+              <w:t>7</w:t>
+            </w:r>
+            <w:r>
+              <w:rPr>
+                <w:rFonts w:eastAsia="Aptos"/>
+                <w:sz w:val="18"/>
+                <w:szCs w:val="18"/>
+              </w:rPr>
+              <w:t>/01/2026</w:t>
             </w:r>
           </w:p>
         </w:tc>
@@ -4432,7 +5184,15 @@
                 <w:sz w:val="18"/>
                 <w:szCs w:val="18"/>
               </w:rPr>
-              <w:t>05/01/2026</w:t>
+              <w:t>08</w:t>
+            </w:r>
+            <w:r>
+              <w:rPr>
+                <w:rFonts w:eastAsia="Aptos"/>
+                <w:sz w:val="18"/>
+                <w:szCs w:val="18"/>
+              </w:rPr>
+              <w:t>/01/2026</w:t>
             </w:r>
           </w:p>
         </w:tc>
@@ -4461,7 +5221,15 @@
                 <w:sz w:val="18"/>
                 <w:szCs w:val="18"/>
               </w:rPr>
-              <w:t>05/01/2026</w:t>
+              <w:t>13</w:t>
+            </w:r>
+            <w:r>
+              <w:rPr>
+                <w:rFonts w:eastAsia="Aptos"/>
+                <w:sz w:val="18"/>
+                <w:szCs w:val="18"/>
+              </w:rPr>
+              <w:t>/01/2026</w:t>
             </w:r>
           </w:p>
         </w:tc>
@@ -4599,7 +5367,15 @@
                 <w:sz w:val="18"/>
                 <w:szCs w:val="18"/>
               </w:rPr>
-              <w:t>06/01/2026</w:t>
+              <w:t>14</w:t>
+            </w:r>
+            <w:r>
+              <w:rPr>
+                <w:rFonts w:eastAsia="Aptos"/>
+                <w:sz w:val="18"/>
+                <w:szCs w:val="18"/>
+              </w:rPr>
+              <w:t>/01/2026</w:t>
             </w:r>
           </w:p>
         </w:tc>
@@ -4628,7 +5404,15 @@
                 <w:sz w:val="18"/>
                 <w:szCs w:val="18"/>
               </w:rPr>
-              <w:t>10/01/2026</w:t>
+              <w:t>15</w:t>
+            </w:r>
+            <w:r>
+              <w:rPr>
+                <w:rFonts w:eastAsia="Aptos"/>
+                <w:sz w:val="18"/>
+                <w:szCs w:val="18"/>
+              </w:rPr>
+              <w:t>/01/2026</w:t>
             </w:r>
           </w:p>
         </w:tc>

</xml_diff>

<commit_message>
SB_V2: Ajuste en las fechas de los sprints
</commit_message>
<xml_diff>
--- a/documentacion/Sprint Backlog/7386_SB.docx
+++ b/documentacion/Sprint Backlog/7386_SB.docx
@@ -429,7 +429,16 @@
           <w:szCs w:val="32"/>
           <w:lang w:val="es-ES"/>
         </w:rPr>
-        <w:t>15/10/2025</w:t>
+        <w:t>21</w:t>
+      </w:r>
+      <w:r>
+        <w:rPr>
+          <w:rFonts w:eastAsia="Aptos" w:cs="Times New Roman"/>
+          <w:sz w:val="32"/>
+          <w:szCs w:val="32"/>
+          <w:lang w:val="es-ES"/>
+        </w:rPr>
+        <w:t>/10/2025</w:t>
       </w:r>
     </w:p>
     <w:p/>
@@ -799,7 +808,7 @@
                 <w:sz w:val="18"/>
                 <w:szCs w:val="18"/>
               </w:rPr>
-              <w:t>21</w:t>
+              <w:t>14</w:t>
             </w:r>
             <w:r>
               <w:rPr>
@@ -852,7 +861,7 @@
                 <w:sz w:val="18"/>
                 <w:szCs w:val="18"/>
               </w:rPr>
-              <w:t>24</w:t>
+              <w:t>17</w:t>
             </w:r>
             <w:r>
               <w:rPr>
@@ -1014,7 +1023,7 @@
                 <w:sz w:val="18"/>
                 <w:szCs w:val="18"/>
               </w:rPr>
-              <w:t>25</w:t>
+              <w:t>18</w:t>
             </w:r>
             <w:r>
               <w:rPr>
@@ -1067,7 +1076,7 @@
                 <w:sz w:val="18"/>
                 <w:szCs w:val="18"/>
               </w:rPr>
-              <w:t>28</w:t>
+              <w:t>21</w:t>
             </w:r>
             <w:r>
               <w:rPr>
@@ -1245,7 +1254,7 @@
                 <w:sz w:val="18"/>
                 <w:szCs w:val="18"/>
               </w:rPr>
-              <w:t>29</w:t>
+              <w:t>21</w:t>
             </w:r>
             <w:r>
               <w:rPr>
@@ -1298,7 +1307,15 @@
                 <w:sz w:val="18"/>
                 <w:szCs w:val="18"/>
               </w:rPr>
-              <w:t>04</w:t>
+              <w:t>2</w:t>
+            </w:r>
+            <w:r>
+              <w:rPr>
+                <w:rFonts w:eastAsia="Aptos"/>
+                <w:sz w:val="18"/>
+                <w:szCs w:val="18"/>
+              </w:rPr>
+              <w:t>6</w:t>
             </w:r>
             <w:r>
               <w:rPr>
@@ -1314,7 +1331,15 @@
                 <w:sz w:val="18"/>
                 <w:szCs w:val="18"/>
               </w:rPr>
-              <w:t>11</w:t>
+              <w:t>1</w:t>
+            </w:r>
+            <w:r>
+              <w:rPr>
+                <w:rFonts w:eastAsia="Aptos"/>
+                <w:sz w:val="18"/>
+                <w:szCs w:val="18"/>
+              </w:rPr>
+              <w:t>0</w:t>
             </w:r>
             <w:r>
               <w:rPr>
@@ -1454,7 +1479,7 @@
                 <w:sz w:val="18"/>
                 <w:szCs w:val="18"/>
               </w:rPr>
-              <w:t>05</w:t>
+              <w:t>27</w:t>
             </w:r>
             <w:r>
               <w:rPr>
@@ -1470,7 +1495,7 @@
                 <w:sz w:val="18"/>
                 <w:szCs w:val="18"/>
               </w:rPr>
-              <w:t>11</w:t>
+              <w:t>10</w:t>
             </w:r>
             <w:r>
               <w:rPr>
@@ -1505,7 +1530,7 @@
                 <w:sz w:val="18"/>
                 <w:szCs w:val="18"/>
               </w:rPr>
-              <w:t>05</w:t>
+              <w:t>28</w:t>
             </w:r>
             <w:r>
               <w:rPr>
@@ -1521,7 +1546,7 @@
                 <w:sz w:val="18"/>
                 <w:szCs w:val="18"/>
               </w:rPr>
-              <w:t>11</w:t>
+              <w:t>10</w:t>
             </w:r>
             <w:r>
               <w:rPr>
@@ -1683,7 +1708,7 @@
                 <w:sz w:val="18"/>
                 <w:szCs w:val="18"/>
               </w:rPr>
-              <w:t>06</w:t>
+              <w:t>28</w:t>
             </w:r>
             <w:r>
               <w:rPr>
@@ -1699,7 +1724,7 @@
                 <w:sz w:val="18"/>
                 <w:szCs w:val="18"/>
               </w:rPr>
-              <w:t>11</w:t>
+              <w:t>10</w:t>
             </w:r>
             <w:r>
               <w:rPr>
@@ -1736,7 +1761,15 @@
                 <w:sz w:val="18"/>
                 <w:szCs w:val="18"/>
               </w:rPr>
-              <w:t>11</w:t>
+              <w:t>0</w:t>
+            </w:r>
+            <w:r>
+              <w:rPr>
+                <w:rFonts w:eastAsia="Aptos"/>
+                <w:sz w:val="18"/>
+                <w:szCs w:val="18"/>
+              </w:rPr>
+              <w:t>2</w:t>
             </w:r>
             <w:r>
               <w:rPr>
@@ -1898,15 +1931,15 @@
                 <w:sz w:val="18"/>
                 <w:szCs w:val="18"/>
               </w:rPr>
-              <w:t>1</w:t>
-            </w:r>
-            <w:r>
-              <w:rPr>
-                <w:rFonts w:eastAsia="Aptos"/>
-                <w:sz w:val="18"/>
-                <w:szCs w:val="18"/>
-              </w:rPr>
-              <w:t>2</w:t>
+              <w:t>0</w:t>
+            </w:r>
+            <w:r>
+              <w:rPr>
+                <w:rFonts w:eastAsia="Aptos"/>
+                <w:sz w:val="18"/>
+                <w:szCs w:val="18"/>
+              </w:rPr>
+              <w:t>3</w:t>
             </w:r>
             <w:r>
               <w:rPr>
@@ -1959,7 +1992,15 @@
                 <w:sz w:val="18"/>
                 <w:szCs w:val="18"/>
               </w:rPr>
-              <w:t>13/</w:t>
+              <w:t>04</w:t>
+            </w:r>
+            <w:r>
+              <w:rPr>
+                <w:rFonts w:eastAsia="Aptos"/>
+                <w:sz w:val="18"/>
+                <w:szCs w:val="18"/>
+              </w:rPr>
+              <w:t>/</w:t>
             </w:r>
             <w:r>
               <w:rPr>
@@ -2129,7 +2170,15 @@
                 <w:sz w:val="18"/>
                 <w:szCs w:val="18"/>
               </w:rPr>
-              <w:t>14/</w:t>
+              <w:t>04</w:t>
+            </w:r>
+            <w:r>
+              <w:rPr>
+                <w:rFonts w:eastAsia="Aptos"/>
+                <w:sz w:val="18"/>
+                <w:szCs w:val="18"/>
+              </w:rPr>
+              <w:t>/</w:t>
             </w:r>
             <w:r>
               <w:rPr>
@@ -2174,7 +2223,7 @@
                 <w:sz w:val="18"/>
                 <w:szCs w:val="18"/>
               </w:rPr>
-              <w:t>17</w:t>
+              <w:t>08</w:t>
             </w:r>
             <w:r>
               <w:rPr>
@@ -2336,15 +2385,7 @@
                 <w:sz w:val="18"/>
                 <w:szCs w:val="18"/>
               </w:rPr>
-              <w:t>1</w:t>
-            </w:r>
-            <w:r>
-              <w:rPr>
-                <w:rFonts w:eastAsia="Aptos"/>
-                <w:sz w:val="18"/>
-                <w:szCs w:val="18"/>
-              </w:rPr>
-              <w:t>8</w:t>
+              <w:t>09</w:t>
             </w:r>
             <w:r>
               <w:rPr>
@@ -2397,7 +2438,7 @@
                 <w:sz w:val="18"/>
                 <w:szCs w:val="18"/>
               </w:rPr>
-              <w:t>21</w:t>
+              <w:t>11</w:t>
             </w:r>
             <w:r>
               <w:rPr>
@@ -2575,7 +2616,7 @@
                 <w:sz w:val="18"/>
                 <w:szCs w:val="18"/>
               </w:rPr>
-              <w:t>22</w:t>
+              <w:t>11</w:t>
             </w:r>
             <w:r>
               <w:rPr>
@@ -2628,7 +2669,7 @@
                 <w:sz w:val="18"/>
                 <w:szCs w:val="18"/>
               </w:rPr>
-              <w:t>26</w:t>
+              <w:t>15</w:t>
             </w:r>
             <w:r>
               <w:rPr>
@@ -2790,7 +2831,7 @@
                 <w:sz w:val="18"/>
                 <w:szCs w:val="18"/>
               </w:rPr>
-              <w:t>27</w:t>
+              <w:t>16</w:t>
             </w:r>
             <w:r>
               <w:rPr>
@@ -2827,7 +2868,7 @@
                 <w:sz w:val="18"/>
                 <w:szCs w:val="18"/>
               </w:rPr>
-              <w:t>29</w:t>
+              <w:t>18</w:t>
             </w:r>
             <w:r>
               <w:rPr>
@@ -2989,7 +3030,7 @@
                 <w:sz w:val="18"/>
                 <w:szCs w:val="18"/>
               </w:rPr>
-              <w:t>30</w:t>
+              <w:t>18</w:t>
             </w:r>
             <w:r>
               <w:rPr>
@@ -3026,7 +3067,7 @@
                 <w:sz w:val="18"/>
                 <w:szCs w:val="18"/>
               </w:rPr>
-              <w:t>03</w:t>
+              <w:t>22</w:t>
             </w:r>
             <w:r>
               <w:rPr>
@@ -3042,7 +3083,7 @@
                 <w:sz w:val="18"/>
                 <w:szCs w:val="18"/>
               </w:rPr>
-              <w:t>12</w:t>
+              <w:t>11</w:t>
             </w:r>
             <w:r>
               <w:rPr>
@@ -3188,7 +3229,7 @@
                 <w:sz w:val="18"/>
                 <w:szCs w:val="18"/>
               </w:rPr>
-              <w:t>04</w:t>
+              <w:t>23</w:t>
             </w:r>
             <w:r>
               <w:rPr>
@@ -3204,7 +3245,7 @@
                 <w:sz w:val="18"/>
                 <w:szCs w:val="18"/>
               </w:rPr>
-              <w:t>12</w:t>
+              <w:t>11</w:t>
             </w:r>
             <w:r>
               <w:rPr>
@@ -3241,7 +3282,7 @@
                 <w:sz w:val="18"/>
                 <w:szCs w:val="18"/>
               </w:rPr>
-              <w:t>07</w:t>
+              <w:t>25</w:t>
             </w:r>
             <w:r>
               <w:rPr>
@@ -3257,7 +3298,7 @@
                 <w:sz w:val="18"/>
                 <w:szCs w:val="18"/>
               </w:rPr>
-              <w:t>12</w:t>
+              <w:t>11</w:t>
             </w:r>
             <w:r>
               <w:rPr>
@@ -3419,7 +3460,7 @@
                 <w:sz w:val="18"/>
                 <w:szCs w:val="18"/>
               </w:rPr>
-              <w:t>08</w:t>
+              <w:t>25</w:t>
             </w:r>
             <w:r>
               <w:rPr>
@@ -3435,7 +3476,7 @@
                 <w:sz w:val="18"/>
                 <w:szCs w:val="18"/>
               </w:rPr>
-              <w:t>12</w:t>
+              <w:t>11</w:t>
             </w:r>
             <w:r>
               <w:rPr>
@@ -3472,7 +3513,7 @@
                 <w:sz w:val="18"/>
                 <w:szCs w:val="18"/>
               </w:rPr>
-              <w:t>13</w:t>
+              <w:t>29</w:t>
             </w:r>
             <w:r>
               <w:rPr>
@@ -3634,7 +3675,7 @@
                 <w:sz w:val="18"/>
                 <w:szCs w:val="18"/>
               </w:rPr>
-              <w:t>14</w:t>
+              <w:t>30</w:t>
             </w:r>
             <w:r>
               <w:rPr>
@@ -3687,7 +3728,7 @@
                 <w:sz w:val="18"/>
                 <w:szCs w:val="18"/>
               </w:rPr>
-              <w:t>15</w:t>
+              <w:t>2</w:t>
             </w:r>
             <w:r>
               <w:rPr>
@@ -3849,7 +3890,7 @@
                 <w:sz w:val="18"/>
                 <w:szCs w:val="18"/>
               </w:rPr>
-              <w:t>16</w:t>
+              <w:t>2</w:t>
             </w:r>
             <w:r>
               <w:rPr>
@@ -3886,7 +3927,7 @@
                 <w:sz w:val="18"/>
                 <w:szCs w:val="18"/>
               </w:rPr>
-              <w:t>18</w:t>
+              <w:t>04</w:t>
             </w:r>
             <w:r>
               <w:rPr>
@@ -4032,7 +4073,7 @@
                 <w:sz w:val="18"/>
                 <w:szCs w:val="18"/>
               </w:rPr>
-              <w:t>19</w:t>
+              <w:t>05</w:t>
             </w:r>
             <w:r>
               <w:rPr>
@@ -4069,7 +4110,7 @@
                 <w:sz w:val="18"/>
                 <w:szCs w:val="18"/>
               </w:rPr>
-              <w:t>21</w:t>
+              <w:t>07</w:t>
             </w:r>
             <w:r>
               <w:rPr>
@@ -4201,7 +4242,7 @@
                 <w:sz w:val="18"/>
                 <w:szCs w:val="18"/>
               </w:rPr>
-              <w:t>22</w:t>
+              <w:t>08</w:t>
             </w:r>
             <w:r>
               <w:rPr>
@@ -4236,7 +4277,7 @@
                 <w:sz w:val="18"/>
                 <w:szCs w:val="18"/>
               </w:rPr>
-              <w:t>23</w:t>
+              <w:t>09</w:t>
             </w:r>
             <w:r>
               <w:rPr>
@@ -4398,7 +4439,7 @@
                 <w:sz w:val="18"/>
                 <w:szCs w:val="18"/>
               </w:rPr>
-              <w:t>24</w:t>
+              <w:t>09</w:t>
             </w:r>
             <w:r>
               <w:rPr>
@@ -4435,7 +4476,7 @@
                 <w:sz w:val="18"/>
                 <w:szCs w:val="18"/>
               </w:rPr>
-              <w:t>28</w:t>
+              <w:t>11</w:t>
             </w:r>
             <w:r>
               <w:rPr>
@@ -4581,7 +4622,7 @@
                 <w:sz w:val="18"/>
                 <w:szCs w:val="18"/>
               </w:rPr>
-              <w:t>29</w:t>
+              <w:t>12</w:t>
             </w:r>
             <w:r>
               <w:rPr>
@@ -4618,7 +4659,7 @@
                 <w:sz w:val="18"/>
                 <w:szCs w:val="18"/>
               </w:rPr>
-              <w:t>30</w:t>
+              <w:t>14</w:t>
             </w:r>
             <w:r>
               <w:rPr>
@@ -4750,7 +4791,7 @@
                 <w:sz w:val="18"/>
                 <w:szCs w:val="18"/>
               </w:rPr>
-              <w:t>31</w:t>
+              <w:t>15</w:t>
             </w:r>
             <w:r>
               <w:rPr>
@@ -4785,7 +4826,7 @@
                 <w:sz w:val="18"/>
                 <w:szCs w:val="18"/>
               </w:rPr>
-              <w:t>31</w:t>
+              <w:t>16</w:t>
             </w:r>
             <w:r>
               <w:rPr>
@@ -4946,7 +4987,7 @@
                 <w:sz w:val="18"/>
                 <w:szCs w:val="18"/>
               </w:rPr>
-              <w:t>01</w:t>
+              <w:t>16</w:t>
             </w:r>
             <w:r>
               <w:rPr>
@@ -4962,7 +5003,7 @@
                 <w:sz w:val="18"/>
                 <w:szCs w:val="18"/>
               </w:rPr>
-              <w:t>01</w:t>
+              <w:t>12</w:t>
             </w:r>
             <w:r>
               <w:rPr>
@@ -5007,23 +5048,31 @@
                 <w:sz w:val="18"/>
                 <w:szCs w:val="18"/>
               </w:rPr>
-              <w:t>0</w:t>
-            </w:r>
-            <w:r>
-              <w:rPr>
-                <w:rFonts w:eastAsia="Aptos"/>
-                <w:sz w:val="18"/>
-                <w:szCs w:val="18"/>
-              </w:rPr>
-              <w:t>7</w:t>
-            </w:r>
-            <w:r>
-              <w:rPr>
-                <w:rFonts w:eastAsia="Aptos"/>
-                <w:sz w:val="18"/>
-                <w:szCs w:val="18"/>
-              </w:rPr>
-              <w:t>/01/2026</w:t>
+              <w:t>23</w:t>
+            </w:r>
+            <w:r>
+              <w:rPr>
+                <w:rFonts w:eastAsia="Aptos"/>
+                <w:sz w:val="18"/>
+                <w:szCs w:val="18"/>
+              </w:rPr>
+              <w:t>/</w:t>
+            </w:r>
+            <w:r>
+              <w:rPr>
+                <w:rFonts w:eastAsia="Aptos"/>
+                <w:sz w:val="18"/>
+                <w:szCs w:val="18"/>
+              </w:rPr>
+              <w:t>12</w:t>
+            </w:r>
+            <w:r>
+              <w:rPr>
+                <w:rFonts w:eastAsia="Aptos"/>
+                <w:sz w:val="18"/>
+                <w:szCs w:val="18"/>
+              </w:rPr>
+              <w:t>/2026</w:t>
             </w:r>
           </w:p>
         </w:tc>
@@ -5184,15 +5233,31 @@
                 <w:sz w:val="18"/>
                 <w:szCs w:val="18"/>
               </w:rPr>
-              <w:t>08</w:t>
-            </w:r>
-            <w:r>
-              <w:rPr>
-                <w:rFonts w:eastAsia="Aptos"/>
-                <w:sz w:val="18"/>
-                <w:szCs w:val="18"/>
-              </w:rPr>
-              <w:t>/01/2026</w:t>
+              <w:t>23</w:t>
+            </w:r>
+            <w:r>
+              <w:rPr>
+                <w:rFonts w:eastAsia="Aptos"/>
+                <w:sz w:val="18"/>
+                <w:szCs w:val="18"/>
+              </w:rPr>
+              <w:t>/</w:t>
+            </w:r>
+            <w:r>
+              <w:rPr>
+                <w:rFonts w:eastAsia="Aptos"/>
+                <w:sz w:val="18"/>
+                <w:szCs w:val="18"/>
+              </w:rPr>
+              <w:t>12</w:t>
+            </w:r>
+            <w:r>
+              <w:rPr>
+                <w:rFonts w:eastAsia="Aptos"/>
+                <w:sz w:val="18"/>
+                <w:szCs w:val="18"/>
+              </w:rPr>
+              <w:t>/2026</w:t>
             </w:r>
           </w:p>
         </w:tc>
@@ -5221,15 +5286,31 @@
                 <w:sz w:val="18"/>
                 <w:szCs w:val="18"/>
               </w:rPr>
-              <w:t>13</w:t>
-            </w:r>
-            <w:r>
-              <w:rPr>
-                <w:rFonts w:eastAsia="Aptos"/>
-                <w:sz w:val="18"/>
-                <w:szCs w:val="18"/>
-              </w:rPr>
-              <w:t>/01/2026</w:t>
+              <w:t>27</w:t>
+            </w:r>
+            <w:r>
+              <w:rPr>
+                <w:rFonts w:eastAsia="Aptos"/>
+                <w:sz w:val="18"/>
+                <w:szCs w:val="18"/>
+              </w:rPr>
+              <w:t>/</w:t>
+            </w:r>
+            <w:r>
+              <w:rPr>
+                <w:rFonts w:eastAsia="Aptos"/>
+                <w:sz w:val="18"/>
+                <w:szCs w:val="18"/>
+              </w:rPr>
+              <w:t>12</w:t>
+            </w:r>
+            <w:r>
+              <w:rPr>
+                <w:rFonts w:eastAsia="Aptos"/>
+                <w:sz w:val="18"/>
+                <w:szCs w:val="18"/>
+              </w:rPr>
+              <w:t>/2026</w:t>
             </w:r>
           </w:p>
         </w:tc>
@@ -5367,15 +5448,31 @@
                 <w:sz w:val="18"/>
                 <w:szCs w:val="18"/>
               </w:rPr>
-              <w:t>14</w:t>
-            </w:r>
-            <w:r>
-              <w:rPr>
-                <w:rFonts w:eastAsia="Aptos"/>
-                <w:sz w:val="18"/>
-                <w:szCs w:val="18"/>
-              </w:rPr>
-              <w:t>/01/2026</w:t>
+              <w:t>28</w:t>
+            </w:r>
+            <w:r>
+              <w:rPr>
+                <w:rFonts w:eastAsia="Aptos"/>
+                <w:sz w:val="18"/>
+                <w:szCs w:val="18"/>
+              </w:rPr>
+              <w:t>/</w:t>
+            </w:r>
+            <w:r>
+              <w:rPr>
+                <w:rFonts w:eastAsia="Aptos"/>
+                <w:sz w:val="18"/>
+                <w:szCs w:val="18"/>
+              </w:rPr>
+              <w:t>12</w:t>
+            </w:r>
+            <w:r>
+              <w:rPr>
+                <w:rFonts w:eastAsia="Aptos"/>
+                <w:sz w:val="18"/>
+                <w:szCs w:val="18"/>
+              </w:rPr>
+              <w:t>/2026</w:t>
             </w:r>
           </w:p>
         </w:tc>
@@ -5404,15 +5501,31 @@
                 <w:sz w:val="18"/>
                 <w:szCs w:val="18"/>
               </w:rPr>
-              <w:t>15</w:t>
-            </w:r>
-            <w:r>
-              <w:rPr>
-                <w:rFonts w:eastAsia="Aptos"/>
-                <w:sz w:val="18"/>
-                <w:szCs w:val="18"/>
-              </w:rPr>
-              <w:t>/01/2026</w:t>
+              <w:t>30</w:t>
+            </w:r>
+            <w:r>
+              <w:rPr>
+                <w:rFonts w:eastAsia="Aptos"/>
+                <w:sz w:val="18"/>
+                <w:szCs w:val="18"/>
+              </w:rPr>
+              <w:t>/</w:t>
+            </w:r>
+            <w:r>
+              <w:rPr>
+                <w:rFonts w:eastAsia="Aptos"/>
+                <w:sz w:val="18"/>
+                <w:szCs w:val="18"/>
+              </w:rPr>
+              <w:t>12</w:t>
+            </w:r>
+            <w:r>
+              <w:rPr>
+                <w:rFonts w:eastAsia="Aptos"/>
+                <w:sz w:val="18"/>
+                <w:szCs w:val="18"/>
+              </w:rPr>
+              <w:t>/2026</w:t>
             </w:r>
           </w:p>
         </w:tc>

</xml_diff>